<commit_message>
completed text for about us daniel and changed background color to lighter blue
</commit_message>
<xml_diff>
--- a/Documenten/Over ons.docx
+++ b/Documenten/Over ons.docx
@@ -52,31 +52,7 @@
     </w:p>
     <w:p>
       <w:r>
-        <w:t xml:space="preserve">Mijn naam is Daniël </w:t>
-      </w:r>
-      <w:proofErr w:type="spellStart"/>
-      <w:r>
-        <w:t>Phoeng</w:t>
-      </w:r>
-      <w:proofErr w:type="spellEnd"/>
-      <w:r>
-        <w:t xml:space="preserve">, ik ben 20 jaar en volg de opleiding Software Developer. Deze opleiding volg ik hier op het ICT-Academie in Utrecht. Drie jaar geleden ben ik op het HAVO geslaagd, daarna heb ik een half jaar (2018-2019) HBO-ICT gedaan op de HU, maar helaas mee gestopt. Na een half jaar niksen ben ik naar een particuliere opleiding in Amsterdam gegaan: </w:t>
-      </w:r>
-      <w:proofErr w:type="spellStart"/>
-      <w:r>
-        <w:t>Codam</w:t>
-      </w:r>
-      <w:proofErr w:type="spellEnd"/>
-      <w:r>
-        <w:t xml:space="preserve">, of </w:t>
-      </w:r>
-      <w:proofErr w:type="spellStart"/>
-      <w:r>
-        <w:t>Coding</w:t>
-      </w:r>
-      <w:proofErr w:type="spellEnd"/>
-      <w:r>
-        <w:t xml:space="preserve"> Amsterdam. Hier ben ik een jaar gebleven (2019-2020) totdat ik ook ben gestopt. Als laatste</w:t>
+        <w:t>Mijn naam is Daniël Phoeng, ik ben 20 jaar en volg de opleiding Software Developer. Deze opleiding volg ik hier op het ICT-Academie in Utrecht. Drie jaar geleden ben ik op het HAVO geslaagd, daarna heb ik een half jaar (2018-2019) HBO-ICT gedaan op de HU, maar helaas mee gestopt. Na een half jaar niksen ben ik naar een particuliere opleiding in Amsterdam gegaan: Codam, of Coding Amsterdam. Hier ben ik een jaar gebleven (2019-2020) totdat ik ook ben gestopt. Als laatste</w:t>
       </w:r>
       <w:r>
         <w:t xml:space="preserve"> had</w:t>
@@ -94,21 +70,16 @@
         <w:t xml:space="preserve"> </w:t>
       </w:r>
       <w:r>
-        <w:t xml:space="preserve">gewerkt bij </w:t>
-      </w:r>
-      <w:proofErr w:type="spellStart"/>
-      <w:r>
-        <w:t>PicNic</w:t>
-      </w:r>
-      <w:proofErr w:type="spellEnd"/>
-      <w:r>
-        <w:t xml:space="preserve">. </w:t>
+        <w:t xml:space="preserve">gewerkt bij PicNic. </w:t>
       </w:r>
       <w:r>
         <w:t xml:space="preserve">Dit jaar ben ik weer terug </w:t>
       </w:r>
       <w:r>
-        <w:t>om te leren.</w:t>
+        <w:t xml:space="preserve">om </w:t>
+      </w:r>
+      <w:r>
+        <w:t>hard te leren voor een mooie toekomst!</w:t>
       </w:r>
     </w:p>
     <w:p>
@@ -133,7 +104,58 @@
         <w:t>Zelf heb ik altijd al veel interesse gehad in coderen</w:t>
       </w:r>
       <w:r>
-        <w:t xml:space="preserve"> en de resultaten daarvan. </w:t>
+        <w:t xml:space="preserve">. Ook al ben ik al gestopt met twee opleidingen die gerelateerd zijn aan coderen, </w:t>
+      </w:r>
+      <w:r>
+        <w:t xml:space="preserve">wil ik </w:t>
+      </w:r>
+      <w:r>
+        <w:t xml:space="preserve">zeker nog door gaan in deze richting. </w:t>
+      </w:r>
+      <w:r>
+        <w:t xml:space="preserve">Ik ben bij de ICT-Academie </w:t>
+      </w:r>
+      <w:r>
+        <w:t>aangekomen door een recommandatie van een vriend</w:t>
+      </w:r>
+      <w:r>
+        <w:t>.</w:t>
+      </w:r>
+    </w:p>
+    <w:p>
+      <w:pPr>
+        <w:rPr>
+          <w:b/>
+          <w:bCs/>
+          <w:u w:val="single"/>
+        </w:rPr>
+      </w:pPr>
+      <w:r>
+        <w:rPr>
+          <w:b/>
+          <w:bCs/>
+          <w:u w:val="single"/>
+        </w:rPr>
+        <w:t>Wat wil ik bereiken met d</w:t>
+      </w:r>
+      <w:r>
+        <w:rPr>
+          <w:b/>
+          <w:bCs/>
+          <w:u w:val="single"/>
+        </w:rPr>
+        <w:t>eze opleiding?</w:t>
+      </w:r>
+    </w:p>
+    <w:p>
+      <w:r>
+        <w:t xml:space="preserve">Zelf weet ik nog niet helemaal zeker welke richting ik op wil binnen deze wereld, daarvoor </w:t>
+      </w:r>
+      <w:r>
+        <w:t xml:space="preserve">is het fijn dat wij hier nog de verschillende kanten verkennen in de verschillende vakken. </w:t>
+      </w:r>
+      <w:r>
+        <w:t>Zeker weet ik wel dat ik niet in de richting op wil van hardware en/of security, dat lijkt mij toch net wat minder leuk.</w:t>
       </w:r>
     </w:p>
     <w:sectPr>

</xml_diff>